<commit_message>
Change up de fichier
</commit_message>
<xml_diff>
--- a/Remise2/Gestion/Innovation.docx
+++ b/Remise2/Gestion/Innovation.docx
@@ -471,12 +471,14 @@
         <w:spacing w:before="0" w:beforeAutospacing="0" w:after="0" w:afterAutospacing="0"/>
         <w:jc w:val="center"/>
         <w:rPr>
+          <w:strike/>
           <w:lang w:val="en-CA"/>
         </w:rPr>
       </w:pPr>
       <w:r>
         <w:rPr>
           <w:rFonts w:ascii="Arial" w:hAnsi="Arial" w:cs="Arial"/>
+          <w:strike/>
           <w:color w:val="000000"/>
           <w:sz w:val="22"/>
           <w:szCs w:val="22"/>
@@ -572,7 +574,37 @@
         <w:ind w:firstLine="708"/>
       </w:pPr>
       <w:r>
-        <w:t>Dans le but de créer une innovation utilisant notre système de plaque magnétique, nous avons décidé d’adapter cette idée à un lit de chirurgie d’hôpital qui sera en lévitation lors de désastres naturelles. Nous visons le cas plus particulier d’un tremblement de terre. Le concept serait la table de chirurgie qui pourrait léviter qui se mettraient en marche seulement lors de la détection d’une catastrophe. Le but de notre concept serait d’élevé une table d’opération pour que le patient ne ressente pas les effets du tremblement de terre lorsqu’il est en train de se faire opérer. Cela ferait en sorte qu’il y aurait moins de chance de chute ou de risque de problème lors d’une chirurgie. Par défaut, la plaque serait au sol et elle se déploierait seulement lors de l’entré d’un signal qui donnerait l’alerte d’un tremblement de terre. Ainsi, le but de la plaque serait de rester le plus droit possible, afin qu’aucun mouvement du tremblement de terre serait ressenti par les patients qui subissent une opération. Toutes les fonctionnalités en place sur la plaque qui est utilisée pour le train seront réutilisées à des fins différentes pour notre nouveau concept.</w:t>
+        <w:t>Dans le but de créer une innovation utilisant notre système de plaque magnétique, nous avons décidé d’adapter cette idée à un lit de chirurgie d’hôpital</w:t>
+      </w:r>
+      <w:r>
+        <w:t xml:space="preserve"> (table d’opération)</w:t>
+      </w:r>
+      <w:r>
+        <w:t xml:space="preserve"> qui sera en lévitation lors de désastres naturelles. Nous visons le cas plus particulier d’un tremblement de terre. Le concept serait la table de chirurgie qui pourrait léviter qui se mettraient en marche seulement lors de la détection d’une catastrophe. Le but de notre concept serait d’élevé une table d’opération pour que le patient ne ressente pas les effets du tremblement de terre lorsqu’il est en train de se faire opérer. Cela ferait en sorte qu’il y aurait moins de chance de chute ou de risque de problème lors d’une chirurgie. Par défaut, la plaque serait au </w:t>
+      </w:r>
+      <w:r>
+        <w:t>repos</w:t>
+      </w:r>
+      <w:r>
+        <w:t xml:space="preserve"> et elle se déploierait seulement lors de l’entré d’un signal qui donnerait l’alerte d’un tremblement de terre. Ainsi, le but de la plaque serait de rester le plus droit possible, afin qu’aucun</w:t>
+      </w:r>
+      <w:r>
+        <w:t>s</w:t>
+      </w:r>
+      <w:r>
+        <w:t xml:space="preserve"> mouvement</w:t>
+      </w:r>
+      <w:r>
+        <w:t>s</w:t>
+      </w:r>
+      <w:r>
+        <w:t xml:space="preserve"> du tremblement de terre </w:t>
+      </w:r>
+      <w:r>
+        <w:t>soient</w:t>
+      </w:r>
+      <w:r>
+        <w:t xml:space="preserve"> ressenti par les patients qui subissent une opération. Toutes les fonctionnalités en place sur la plaque qui est utilisée pour le train seront réutilisées à des fins différentes pour notre nouveau concept.</w:t>
       </w:r>
     </w:p>
     <w:p>
@@ -588,10 +620,7 @@
         <w:ind w:firstLine="432"/>
       </w:pPr>
       <w:r>
-        <w:t>Il est important de précisé que tous les risques sont présents seulement lors d’un tremblement de terre. Aussi, la table fonctionnerait selon une alimentation externe, qui alimenterait aussi les équipements médicaux qui sont nécessaire pour tenir le patient en vie</w:t>
-      </w:r>
-      <w:r>
-        <w:t>.</w:t>
+        <w:t>Il est important de précisé que tous les risques sont présents seulement lors d’un tremblement de terre. Aussi, la table fonctionnerait selon une alimentation externe, qui alimenterait aussi les équipements médicaux qui sont nécessaire pour tenir le patient en vie.</w:t>
       </w:r>
     </w:p>
     <w:p>
@@ -645,7 +674,7 @@
         <w:t>patients</w:t>
       </w:r>
       <w:r>
-        <w:t>. L’utilisation d’une telle technologie dans ce genre de désastre naturel augmente d’autant plus les risques de dysfonctionnement du système magnétique.</w:t>
+        <w:t xml:space="preserve">. </w:t>
       </w:r>
     </w:p>
     <w:p>
@@ -661,7 +690,25 @@
         <w:ind w:firstLine="708"/>
       </w:pPr>
       <w:r>
-        <w:t>Un projet si ambitieux et complexe impliquera forcément la collaboration de plusieurs ingénieurs. Il sera donc important qu’un tel projet possède des outils de communication très efficace pour s’assurer qu’il n’y est aucune mauvaise compréhension entre les différents acteurs. Une mauvaise communication ou organisation dans un projet ci important pourrait impliquer des répercutions d’ampleur dévastatrice.</w:t>
+        <w:t>Ce projet</w:t>
+      </w:r>
+      <w:r>
+        <w:t xml:space="preserve"> ambitieux impliquera forcément la collaboration de plusieurs ingénieurs. Il sera donc important qu’un tel projet possède des outils de communication très efficace pour s’assurer qu’il n’y est aucune mauvaise compréhension entre les différents acteurs. Une mauvaise communication </w:t>
+      </w:r>
+      <w:r>
+        <w:t>ou organisation dans un projet s</w:t>
+      </w:r>
+      <w:r>
+        <w:t>i impor</w:t>
+      </w:r>
+      <w:r>
+        <w:t>tant pourrait impliquer des problème</w:t>
+      </w:r>
+      <w:r>
+        <w:t>s</w:t>
+      </w:r>
+      <w:r>
+        <w:t xml:space="preserve"> de conception et de réalisation.</w:t>
       </w:r>
     </w:p>
     <w:p>
@@ -686,7 +733,10 @@
         <w:t xml:space="preserve">e </w:t>
       </w:r>
       <w:r>
-        <w:t>première au niveau mondial, il est évident que plusieurs risques d’innovation sont présents. Un tel système pourrait impliquer des demandes énergétiques trop importantes pour la viabilité du projet. Également, il se peut que la conception d’actionneur assez puissant soit impossible ou bien encore que les limites technologiques au niveau du contrôle des aimants ne soient pas encore suffisamment avancées. C’est ce que le banc de test nous démontrera.</w:t>
+        <w:t>première au niveau mondial, il est évident que plusieurs risques d’innovation sont présents. Un tel système pourrait impliquer des demandes énergétiques trop importantes pour la viabilité du projet.</w:t>
+      </w:r>
+      <w:r>
+        <w:t xml:space="preserve"> Il faudra aussi établir le plan de mise en production et mise à la commercialisation de la table d’opération.</w:t>
       </w:r>
     </w:p>
     <w:p>
@@ -2218,7 +2268,6 @@
                 <w:color w:val="000000"/>
                 <w:lang w:eastAsia="fr-CA"/>
               </w:rPr>
-              <w:lastRenderedPageBreak/>
               <w:t>Prix de développement</w:t>
             </w:r>
           </w:p>
@@ -2491,7 +2540,15 @@
                 <w:color w:val="000000"/>
                 <w:lang w:eastAsia="fr-CA"/>
               </w:rPr>
-              <w:t>Trouver des investisseurs et poursuivre la recherche et  développement</w:t>
+              <w:t xml:space="preserve">Trouver des investisseurs et poursuivre la recherche </w:t>
+            </w:r>
+            <w:r>
+              <w:rPr>
+                <w:rFonts w:ascii="Calibri" w:hAnsi="Calibri"/>
+                <w:color w:val="000000"/>
+                <w:lang w:eastAsia="fr-CA"/>
+              </w:rPr>
+              <w:t>et développement</w:t>
             </w:r>
           </w:p>
         </w:tc>
@@ -2661,6 +2718,7 @@
                 <w:color w:val="000000"/>
                 <w:lang w:eastAsia="fr-CA"/>
               </w:rPr>
+              <w:lastRenderedPageBreak/>
               <w:t xml:space="preserve">Défaillance sur l’activation </w:t>
             </w:r>
           </w:p>
@@ -3995,6 +4053,9 @@
         </w:tc>
       </w:tr>
     </w:tbl>
+    <w:p/>
+    <w:p/>
+    <w:p/>
     <w:p/>
     <w:p/>
     <w:p/>
@@ -6182,8 +6243,6 @@
               </w:rPr>
               <w:t>18</w:t>
             </w:r>
-            <w:bookmarkStart w:id="2" w:name="_GoBack"/>
-            <w:bookmarkEnd w:id="2"/>
           </w:p>
         </w:tc>
       </w:tr>
@@ -6199,9 +6258,38 @@
     </w:p>
     <w:p>
       <w:pPr>
+        <w:rPr>
+          <w:lang w:eastAsia="fr-CA"/>
+        </w:rPr>
+      </w:pPr>
+    </w:p>
+    <w:p>
+      <w:pPr>
+        <w:rPr>
+          <w:lang w:eastAsia="fr-CA"/>
+        </w:rPr>
+      </w:pPr>
+    </w:p>
+    <w:p>
+      <w:pPr>
+        <w:rPr>
+          <w:lang w:eastAsia="fr-CA"/>
+        </w:rPr>
+      </w:pPr>
+    </w:p>
+    <w:p>
+      <w:pPr>
+        <w:rPr>
+          <w:lang w:eastAsia="fr-CA"/>
+        </w:rPr>
+      </w:pPr>
+    </w:p>
+    <w:p>
+      <w:pPr>
         <w:pStyle w:val="Titre3"/>
       </w:pPr>
       <w:r>
+        <w:lastRenderedPageBreak/>
         <w:t>Social</w:t>
       </w:r>
     </w:p>
@@ -6731,7 +6819,7 @@
       </w:tr>
       <w:tr>
         <w:trPr>
-          <w:trHeight w:val="900"/>
+          <w:trHeight w:val="2700"/>
         </w:trPr>
         <w:tc>
           <w:tcPr>
@@ -6762,7 +6850,7 @@
                 <w:color w:val="000000"/>
                 <w:lang w:eastAsia="fr-CA"/>
               </w:rPr>
-              <w:t>Risque d'affecter la santé</w:t>
+              <w:t>Communication entre les groupes d'ingénieurs</w:t>
             </w:r>
           </w:p>
         </w:tc>
@@ -6795,7 +6883,15 @@
                 <w:color w:val="000000"/>
                 <w:lang w:eastAsia="fr-CA"/>
               </w:rPr>
-              <w:t>exposition importante aux actionneurs</w:t>
+              <w:t xml:space="preserve">Communiquer les particularités de </w:t>
+            </w:r>
+            <w:r>
+              <w:rPr>
+                <w:rFonts w:ascii="Calibri" w:hAnsi="Calibri"/>
+                <w:color w:val="000000"/>
+                <w:lang w:eastAsia="fr-CA"/>
+              </w:rPr>
+              <w:t>chaque génie pour la conception et réalisation</w:t>
             </w:r>
           </w:p>
         </w:tc>
@@ -6828,23 +6924,7 @@
                 <w:color w:val="000000"/>
                 <w:lang w:eastAsia="fr-CA"/>
               </w:rPr>
-              <w:t xml:space="preserve">Maladie </w:t>
-            </w:r>
-            <w:r>
-              <w:rPr>
-                <w:rFonts w:ascii="Calibri" w:hAnsi="Calibri"/>
-                <w:color w:val="000000"/>
-                <w:lang w:eastAsia="fr-CA"/>
-              </w:rPr>
-              <w:t>g</w:t>
-            </w:r>
-            <w:r>
-              <w:rPr>
-                <w:rFonts w:ascii="Calibri" w:hAnsi="Calibri"/>
-                <w:color w:val="000000"/>
-                <w:lang w:eastAsia="fr-CA"/>
-              </w:rPr>
-              <w:t>rave engendrée</w:t>
+              <w:t>L'intégration des technologies est inefficace dans le bâtiment</w:t>
             </w:r>
           </w:p>
         </w:tc>
@@ -6877,23 +6957,7 @@
                 <w:color w:val="000000"/>
                 <w:lang w:eastAsia="fr-CA"/>
               </w:rPr>
-              <w:t>présente permanente avec des champs magnétique</w:t>
-            </w:r>
-            <w:r>
-              <w:rPr>
-                <w:rFonts w:ascii="Calibri" w:hAnsi="Calibri"/>
-                <w:color w:val="000000"/>
-                <w:lang w:eastAsia="fr-CA"/>
-              </w:rPr>
-              <w:t xml:space="preserve">s </w:t>
-            </w:r>
-            <w:r>
-              <w:rPr>
-                <w:rFonts w:ascii="Calibri" w:hAnsi="Calibri"/>
-                <w:color w:val="000000"/>
-                <w:lang w:eastAsia="fr-CA"/>
-              </w:rPr>
-              <w:t>intenses</w:t>
+              <w:t>Mauvaise communication entre les différents groupes</w:t>
             </w:r>
           </w:p>
         </w:tc>
@@ -6926,7 +6990,7 @@
                 <w:color w:val="000000"/>
                 <w:lang w:eastAsia="fr-CA"/>
               </w:rPr>
-              <w:t>3</w:t>
+              <w:t>6</w:t>
             </w:r>
           </w:p>
         </w:tc>
@@ -6959,6 +7023,203 @@
                 <w:color w:val="000000"/>
                 <w:lang w:eastAsia="fr-CA"/>
               </w:rPr>
+              <w:t>6</w:t>
+            </w:r>
+          </w:p>
+        </w:tc>
+        <w:tc>
+          <w:tcPr>
+            <w:tcW w:w="526" w:type="dxa"/>
+            <w:tcBorders>
+              <w:top w:val="nil"/>
+              <w:left w:val="nil"/>
+              <w:bottom w:val="single" w:sz="4" w:space="0" w:color="auto"/>
+              <w:right w:val="single" w:sz="4" w:space="0" w:color="auto"/>
+            </w:tcBorders>
+            <w:shd w:val="clear" w:color="auto" w:fill="auto"/>
+            <w:vAlign w:val="center"/>
+            <w:hideMark/>
+          </w:tcPr>
+          <w:p>
+            <w:pPr>
+              <w:spacing w:after="0" w:line="240" w:lineRule="auto"/>
+              <w:jc w:val="center"/>
+              <w:rPr>
+                <w:rFonts w:ascii="Calibri" w:hAnsi="Calibri"/>
+                <w:color w:val="000000"/>
+                <w:lang w:eastAsia="fr-CA"/>
+              </w:rPr>
+            </w:pPr>
+            <w:r>
+              <w:rPr>
+                <w:rFonts w:ascii="Calibri" w:hAnsi="Calibri"/>
+                <w:color w:val="000000"/>
+                <w:lang w:eastAsia="fr-CA"/>
+              </w:rPr>
+              <w:t>4</w:t>
+            </w:r>
+          </w:p>
+        </w:tc>
+        <w:tc>
+          <w:tcPr>
+            <w:tcW w:w="505" w:type="dxa"/>
+            <w:tcBorders>
+              <w:top w:val="nil"/>
+              <w:left w:val="nil"/>
+              <w:bottom w:val="single" w:sz="4" w:space="0" w:color="auto"/>
+              <w:right w:val="single" w:sz="4" w:space="0" w:color="auto"/>
+            </w:tcBorders>
+            <w:shd w:val="clear" w:color="auto" w:fill="auto"/>
+            <w:vAlign w:val="center"/>
+            <w:hideMark/>
+          </w:tcPr>
+          <w:p>
+            <w:pPr>
+              <w:spacing w:after="0" w:line="240" w:lineRule="auto"/>
+              <w:jc w:val="center"/>
+              <w:rPr>
+                <w:rFonts w:ascii="Calibri" w:hAnsi="Calibri"/>
+                <w:color w:val="000000"/>
+                <w:lang w:eastAsia="fr-CA"/>
+              </w:rPr>
+            </w:pPr>
+            <w:r>
+              <w:rPr>
+                <w:rFonts w:ascii="Calibri" w:hAnsi="Calibri"/>
+                <w:color w:val="000000"/>
+                <w:lang w:eastAsia="fr-CA"/>
+              </w:rPr>
+              <w:t>144</w:t>
+            </w:r>
+          </w:p>
+        </w:tc>
+        <w:tc>
+          <w:tcPr>
+            <w:tcW w:w="1700" w:type="dxa"/>
+            <w:tcBorders>
+              <w:top w:val="nil"/>
+              <w:left w:val="nil"/>
+              <w:bottom w:val="single" w:sz="4" w:space="0" w:color="auto"/>
+              <w:right w:val="single" w:sz="4" w:space="0" w:color="auto"/>
+            </w:tcBorders>
+            <w:shd w:val="clear" w:color="auto" w:fill="auto"/>
+            <w:vAlign w:val="center"/>
+            <w:hideMark/>
+          </w:tcPr>
+          <w:p>
+            <w:pPr>
+              <w:spacing w:after="0" w:line="240" w:lineRule="auto"/>
+              <w:jc w:val="center"/>
+              <w:rPr>
+                <w:rFonts w:ascii="Calibri" w:hAnsi="Calibri"/>
+                <w:color w:val="000000"/>
+                <w:lang w:eastAsia="fr-CA"/>
+              </w:rPr>
+            </w:pPr>
+            <w:r>
+              <w:rPr>
+                <w:rFonts w:ascii="Calibri" w:hAnsi="Calibri"/>
+                <w:color w:val="000000"/>
+                <w:lang w:eastAsia="fr-CA"/>
+              </w:rPr>
+              <w:t xml:space="preserve">Faire des </w:t>
+            </w:r>
+            <w:r>
+              <w:rPr>
+                <w:rFonts w:ascii="Calibri" w:hAnsi="Calibri"/>
+                <w:color w:val="000000"/>
+                <w:lang w:eastAsia="fr-CA"/>
+              </w:rPr>
+              <w:t>réunion</w:t>
+            </w:r>
+            <w:r>
+              <w:rPr>
+                <w:rFonts w:ascii="Calibri" w:hAnsi="Calibri"/>
+                <w:color w:val="000000"/>
+                <w:lang w:eastAsia="fr-CA"/>
+              </w:rPr>
+              <w:t>s hebdomadaire et compl</w:t>
+            </w:r>
+            <w:r>
+              <w:rPr>
+                <w:rFonts w:ascii="Calibri" w:hAnsi="Calibri"/>
+                <w:color w:val="000000"/>
+                <w:lang w:eastAsia="fr-CA"/>
+              </w:rPr>
+              <w:t>ète</w:t>
+            </w:r>
+            <w:r>
+              <w:rPr>
+                <w:rFonts w:ascii="Calibri" w:hAnsi="Calibri"/>
+                <w:color w:val="000000"/>
+                <w:lang w:eastAsia="fr-CA"/>
+              </w:rPr>
+              <w:t xml:space="preserve"> pour être sûr que tous les membres sont au courant de l'avancement du projet</w:t>
+            </w:r>
+          </w:p>
+        </w:tc>
+        <w:tc>
+          <w:tcPr>
+            <w:tcW w:w="320" w:type="dxa"/>
+            <w:tcBorders>
+              <w:top w:val="nil"/>
+              <w:left w:val="nil"/>
+              <w:bottom w:val="single" w:sz="4" w:space="0" w:color="auto"/>
+              <w:right w:val="single" w:sz="4" w:space="0" w:color="auto"/>
+            </w:tcBorders>
+            <w:shd w:val="clear" w:color="auto" w:fill="auto"/>
+            <w:vAlign w:val="center"/>
+            <w:hideMark/>
+          </w:tcPr>
+          <w:p>
+            <w:pPr>
+              <w:spacing w:after="0" w:line="240" w:lineRule="auto"/>
+              <w:jc w:val="center"/>
+              <w:rPr>
+                <w:rFonts w:ascii="Calibri" w:hAnsi="Calibri"/>
+                <w:color w:val="000000"/>
+                <w:lang w:eastAsia="fr-CA"/>
+              </w:rPr>
+            </w:pPr>
+            <w:r>
+              <w:rPr>
+                <w:rFonts w:ascii="Calibri" w:hAnsi="Calibri"/>
+                <w:color w:val="000000"/>
+                <w:lang w:eastAsia="fr-CA"/>
+              </w:rPr>
+              <w:t>5</w:t>
+            </w:r>
+          </w:p>
+        </w:tc>
+        <w:tc>
+          <w:tcPr>
+            <w:tcW w:w="387" w:type="dxa"/>
+            <w:tcBorders>
+              <w:top w:val="nil"/>
+              <w:left w:val="nil"/>
+              <w:bottom w:val="single" w:sz="4" w:space="0" w:color="auto"/>
+              <w:right w:val="single" w:sz="4" w:space="0" w:color="auto"/>
+            </w:tcBorders>
+            <w:shd w:val="clear" w:color="auto" w:fill="auto"/>
+            <w:vAlign w:val="center"/>
+            <w:hideMark/>
+          </w:tcPr>
+          <w:p>
+            <w:pPr>
+              <w:spacing w:after="0" w:line="240" w:lineRule="auto"/>
+              <w:jc w:val="center"/>
+              <w:rPr>
+                <w:rFonts w:ascii="Calibri" w:hAnsi="Calibri"/>
+                <w:color w:val="000000"/>
+                <w:lang w:eastAsia="fr-CA"/>
+              </w:rPr>
+            </w:pPr>
+            <w:r>
+              <w:rPr>
+                <w:rFonts w:ascii="Calibri" w:hAnsi="Calibri"/>
+                <w:color w:val="000000"/>
+                <w:lang w:eastAsia="fr-CA"/>
+              </w:rPr>
               <w:t>2</w:t>
             </w:r>
           </w:p>
@@ -7025,631 +7286,7 @@
                 <w:color w:val="000000"/>
                 <w:lang w:eastAsia="fr-CA"/>
               </w:rPr>
-              <w:t>6</w:t>
-            </w:r>
-          </w:p>
-        </w:tc>
-        <w:tc>
-          <w:tcPr>
-            <w:tcW w:w="1700" w:type="dxa"/>
-            <w:tcBorders>
-              <w:top w:val="nil"/>
-              <w:left w:val="nil"/>
-              <w:bottom w:val="single" w:sz="4" w:space="0" w:color="auto"/>
-              <w:right w:val="single" w:sz="4" w:space="0" w:color="auto"/>
-            </w:tcBorders>
-            <w:shd w:val="clear" w:color="auto" w:fill="auto"/>
-            <w:vAlign w:val="center"/>
-            <w:hideMark/>
-          </w:tcPr>
-          <w:p>
-            <w:pPr>
-              <w:spacing w:after="0" w:line="240" w:lineRule="auto"/>
-              <w:jc w:val="center"/>
-              <w:rPr>
-                <w:rFonts w:ascii="Calibri" w:hAnsi="Calibri"/>
-                <w:color w:val="000000"/>
-                <w:lang w:eastAsia="fr-CA"/>
-              </w:rPr>
-            </w:pPr>
-            <w:r>
-              <w:rPr>
-                <w:rFonts w:ascii="Calibri" w:hAnsi="Calibri"/>
-                <w:color w:val="000000"/>
-                <w:lang w:eastAsia="fr-CA"/>
-              </w:rPr>
-              <w:t>Cage de faraday</w:t>
-            </w:r>
-          </w:p>
-        </w:tc>
-        <w:tc>
-          <w:tcPr>
-            <w:tcW w:w="320" w:type="dxa"/>
-            <w:tcBorders>
-              <w:top w:val="nil"/>
-              <w:left w:val="nil"/>
-              <w:bottom w:val="single" w:sz="4" w:space="0" w:color="auto"/>
-              <w:right w:val="single" w:sz="4" w:space="0" w:color="auto"/>
-            </w:tcBorders>
-            <w:shd w:val="clear" w:color="auto" w:fill="auto"/>
-            <w:vAlign w:val="center"/>
-            <w:hideMark/>
-          </w:tcPr>
-          <w:p>
-            <w:pPr>
-              <w:spacing w:after="0" w:line="240" w:lineRule="auto"/>
-              <w:jc w:val="center"/>
-              <w:rPr>
-                <w:rFonts w:ascii="Calibri" w:hAnsi="Calibri"/>
-                <w:color w:val="000000"/>
-                <w:lang w:eastAsia="fr-CA"/>
-              </w:rPr>
-            </w:pPr>
-            <w:r>
-              <w:rPr>
-                <w:rFonts w:ascii="Calibri" w:hAnsi="Calibri"/>
-                <w:color w:val="000000"/>
-                <w:lang w:eastAsia="fr-CA"/>
-              </w:rPr>
-              <w:t>2</w:t>
-            </w:r>
-          </w:p>
-        </w:tc>
-        <w:tc>
-          <w:tcPr>
-            <w:tcW w:w="387" w:type="dxa"/>
-            <w:tcBorders>
-              <w:top w:val="nil"/>
-              <w:left w:val="nil"/>
-              <w:bottom w:val="single" w:sz="4" w:space="0" w:color="auto"/>
-              <w:right w:val="single" w:sz="4" w:space="0" w:color="auto"/>
-            </w:tcBorders>
-            <w:shd w:val="clear" w:color="auto" w:fill="auto"/>
-            <w:vAlign w:val="center"/>
-            <w:hideMark/>
-          </w:tcPr>
-          <w:p>
-            <w:pPr>
-              <w:spacing w:after="0" w:line="240" w:lineRule="auto"/>
-              <w:jc w:val="center"/>
-              <w:rPr>
-                <w:rFonts w:ascii="Calibri" w:hAnsi="Calibri"/>
-                <w:color w:val="000000"/>
-                <w:lang w:eastAsia="fr-CA"/>
-              </w:rPr>
-            </w:pPr>
-            <w:r>
-              <w:rPr>
-                <w:rFonts w:ascii="Calibri" w:hAnsi="Calibri"/>
-                <w:color w:val="000000"/>
-                <w:lang w:eastAsia="fr-CA"/>
-              </w:rPr>
-              <w:t>1</w:t>
-            </w:r>
-          </w:p>
-        </w:tc>
-        <w:tc>
-          <w:tcPr>
-            <w:tcW w:w="526" w:type="dxa"/>
-            <w:tcBorders>
-              <w:top w:val="nil"/>
-              <w:left w:val="nil"/>
-              <w:bottom w:val="single" w:sz="4" w:space="0" w:color="auto"/>
-              <w:right w:val="single" w:sz="4" w:space="0" w:color="auto"/>
-            </w:tcBorders>
-            <w:shd w:val="clear" w:color="auto" w:fill="auto"/>
-            <w:vAlign w:val="center"/>
-            <w:hideMark/>
-          </w:tcPr>
-          <w:p>
-            <w:pPr>
-              <w:spacing w:after="0" w:line="240" w:lineRule="auto"/>
-              <w:jc w:val="center"/>
-              <w:rPr>
-                <w:rFonts w:ascii="Calibri" w:hAnsi="Calibri"/>
-                <w:color w:val="000000"/>
-                <w:lang w:eastAsia="fr-CA"/>
-              </w:rPr>
-            </w:pPr>
-            <w:r>
-              <w:rPr>
-                <w:rFonts w:ascii="Calibri" w:hAnsi="Calibri"/>
-                <w:color w:val="000000"/>
-                <w:lang w:eastAsia="fr-CA"/>
-              </w:rPr>
-              <w:t>1</w:t>
-            </w:r>
-          </w:p>
-        </w:tc>
-        <w:tc>
-          <w:tcPr>
-            <w:tcW w:w="505" w:type="dxa"/>
-            <w:tcBorders>
-              <w:top w:val="nil"/>
-              <w:left w:val="nil"/>
-              <w:bottom w:val="single" w:sz="4" w:space="0" w:color="auto"/>
-              <w:right w:val="single" w:sz="4" w:space="0" w:color="auto"/>
-            </w:tcBorders>
-            <w:shd w:val="clear" w:color="auto" w:fill="auto"/>
-            <w:vAlign w:val="center"/>
-            <w:hideMark/>
-          </w:tcPr>
-          <w:p>
-            <w:pPr>
-              <w:spacing w:after="0" w:line="240" w:lineRule="auto"/>
-              <w:jc w:val="center"/>
-              <w:rPr>
-                <w:rFonts w:ascii="Calibri" w:hAnsi="Calibri"/>
-                <w:color w:val="000000"/>
-                <w:lang w:eastAsia="fr-CA"/>
-              </w:rPr>
-            </w:pPr>
-            <w:r>
-              <w:rPr>
-                <w:rFonts w:ascii="Calibri" w:hAnsi="Calibri"/>
-                <w:color w:val="000000"/>
-                <w:lang w:eastAsia="fr-CA"/>
-              </w:rPr>
-              <w:t>2</w:t>
-            </w:r>
-          </w:p>
-        </w:tc>
-      </w:tr>
-      <w:tr>
-        <w:trPr>
-          <w:trHeight w:val="1800"/>
-        </w:trPr>
-        <w:tc>
-          <w:tcPr>
-            <w:tcW w:w="2835" w:type="dxa"/>
-            <w:tcBorders>
-              <w:top w:val="nil"/>
-              <w:left w:val="single" w:sz="4" w:space="0" w:color="auto"/>
-              <w:bottom w:val="single" w:sz="4" w:space="0" w:color="auto"/>
-              <w:right w:val="single" w:sz="4" w:space="0" w:color="auto"/>
-            </w:tcBorders>
-            <w:shd w:val="clear" w:color="auto" w:fill="auto"/>
-            <w:vAlign w:val="center"/>
-            <w:hideMark/>
-          </w:tcPr>
-          <w:p>
-            <w:pPr>
-              <w:spacing w:after="0" w:line="240" w:lineRule="auto"/>
-              <w:jc w:val="center"/>
-              <w:rPr>
-                <w:rFonts w:ascii="Calibri" w:hAnsi="Calibri"/>
-                <w:color w:val="000000"/>
-                <w:lang w:eastAsia="fr-CA"/>
-              </w:rPr>
-            </w:pPr>
-            <w:r>
-              <w:rPr>
-                <w:rFonts w:ascii="Calibri" w:hAnsi="Calibri"/>
-                <w:color w:val="000000"/>
-                <w:lang w:eastAsia="fr-CA"/>
-              </w:rPr>
-              <w:lastRenderedPageBreak/>
-              <w:t>Opinion publique</w:t>
-            </w:r>
-          </w:p>
-        </w:tc>
-        <w:tc>
-          <w:tcPr>
-            <w:tcW w:w="1701" w:type="dxa"/>
-            <w:tcBorders>
-              <w:top w:val="nil"/>
-              <w:left w:val="nil"/>
-              <w:bottom w:val="single" w:sz="4" w:space="0" w:color="auto"/>
-              <w:right w:val="single" w:sz="4" w:space="0" w:color="auto"/>
-            </w:tcBorders>
-            <w:shd w:val="clear" w:color="auto" w:fill="auto"/>
-            <w:vAlign w:val="center"/>
-            <w:hideMark/>
-          </w:tcPr>
-          <w:p>
-            <w:pPr>
-              <w:spacing w:after="0" w:line="240" w:lineRule="auto"/>
-              <w:jc w:val="center"/>
-              <w:rPr>
-                <w:rFonts w:ascii="Calibri" w:hAnsi="Calibri"/>
-                <w:color w:val="000000"/>
-                <w:lang w:eastAsia="fr-CA"/>
-              </w:rPr>
-            </w:pPr>
-            <w:r>
-              <w:rPr>
-                <w:rFonts w:ascii="Calibri" w:hAnsi="Calibri"/>
-                <w:color w:val="000000"/>
-                <w:lang w:eastAsia="fr-CA"/>
-              </w:rPr>
-              <w:t>La perception sociale d’utiliser un bâtiment volant</w:t>
-            </w:r>
-          </w:p>
-        </w:tc>
-        <w:tc>
-          <w:tcPr>
-            <w:tcW w:w="1701" w:type="dxa"/>
-            <w:tcBorders>
-              <w:top w:val="nil"/>
-              <w:left w:val="nil"/>
-              <w:bottom w:val="single" w:sz="4" w:space="0" w:color="auto"/>
-              <w:right w:val="single" w:sz="4" w:space="0" w:color="auto"/>
-            </w:tcBorders>
-            <w:shd w:val="clear" w:color="auto" w:fill="auto"/>
-            <w:vAlign w:val="center"/>
-            <w:hideMark/>
-          </w:tcPr>
-          <w:p>
-            <w:pPr>
-              <w:spacing w:after="0" w:line="240" w:lineRule="auto"/>
-              <w:jc w:val="center"/>
-              <w:rPr>
-                <w:rFonts w:ascii="Calibri" w:hAnsi="Calibri"/>
-                <w:color w:val="000000"/>
-                <w:lang w:eastAsia="fr-CA"/>
-              </w:rPr>
-            </w:pPr>
-            <w:r>
-              <w:rPr>
-                <w:rFonts w:ascii="Calibri" w:hAnsi="Calibri"/>
-                <w:color w:val="000000"/>
-                <w:lang w:eastAsia="fr-CA"/>
-              </w:rPr>
-              <w:t>L’inutilisation du bâtiment par certaine</w:t>
-            </w:r>
-            <w:r>
-              <w:rPr>
-                <w:rFonts w:ascii="Calibri" w:hAnsi="Calibri"/>
-                <w:color w:val="000000"/>
-                <w:lang w:eastAsia="fr-CA"/>
-              </w:rPr>
-              <w:t xml:space="preserve">s </w:t>
-            </w:r>
-            <w:r>
-              <w:rPr>
-                <w:rFonts w:ascii="Calibri" w:hAnsi="Calibri"/>
-                <w:color w:val="000000"/>
-                <w:lang w:eastAsia="fr-CA"/>
-              </w:rPr>
-              <w:t>personne</w:t>
-            </w:r>
-            <w:r>
-              <w:rPr>
-                <w:rFonts w:ascii="Calibri" w:hAnsi="Calibri"/>
-                <w:color w:val="000000"/>
-                <w:lang w:eastAsia="fr-CA"/>
-              </w:rPr>
-              <w:t xml:space="preserve">s </w:t>
-            </w:r>
-          </w:p>
-        </w:tc>
-        <w:tc>
-          <w:tcPr>
-            <w:tcW w:w="2268" w:type="dxa"/>
-            <w:tcBorders>
-              <w:top w:val="nil"/>
-              <w:left w:val="nil"/>
-              <w:bottom w:val="single" w:sz="4" w:space="0" w:color="auto"/>
-              <w:right w:val="single" w:sz="4" w:space="0" w:color="auto"/>
-            </w:tcBorders>
-            <w:shd w:val="clear" w:color="auto" w:fill="auto"/>
-            <w:vAlign w:val="center"/>
-            <w:hideMark/>
-          </w:tcPr>
-          <w:p>
-            <w:pPr>
-              <w:spacing w:after="0" w:line="240" w:lineRule="auto"/>
-              <w:jc w:val="center"/>
-              <w:rPr>
-                <w:rFonts w:ascii="Calibri" w:hAnsi="Calibri"/>
-                <w:color w:val="000000"/>
-                <w:lang w:eastAsia="fr-CA"/>
-              </w:rPr>
-            </w:pPr>
-            <w:r>
-              <w:rPr>
-                <w:rFonts w:ascii="Calibri" w:hAnsi="Calibri"/>
-                <w:color w:val="000000"/>
-                <w:lang w:eastAsia="fr-CA"/>
-              </w:rPr>
-              <w:t>Peur et perception des bâtiments volants</w:t>
-            </w:r>
-          </w:p>
-        </w:tc>
-        <w:tc>
-          <w:tcPr>
-            <w:tcW w:w="397" w:type="dxa"/>
-            <w:tcBorders>
-              <w:top w:val="nil"/>
-              <w:left w:val="nil"/>
-              <w:bottom w:val="single" w:sz="4" w:space="0" w:color="auto"/>
-              <w:right w:val="single" w:sz="4" w:space="0" w:color="auto"/>
-            </w:tcBorders>
-            <w:shd w:val="clear" w:color="auto" w:fill="auto"/>
-            <w:vAlign w:val="center"/>
-            <w:hideMark/>
-          </w:tcPr>
-          <w:p>
-            <w:pPr>
-              <w:spacing w:after="0" w:line="240" w:lineRule="auto"/>
-              <w:jc w:val="center"/>
-              <w:rPr>
-                <w:rFonts w:ascii="Calibri" w:hAnsi="Calibri"/>
-                <w:color w:val="000000"/>
-                <w:lang w:eastAsia="fr-CA"/>
-              </w:rPr>
-            </w:pPr>
-            <w:r>
-              <w:rPr>
-                <w:rFonts w:ascii="Calibri" w:hAnsi="Calibri"/>
-                <w:color w:val="000000"/>
-                <w:lang w:eastAsia="fr-CA"/>
-              </w:rPr>
-              <w:t>1</w:t>
-            </w:r>
-          </w:p>
-        </w:tc>
-        <w:tc>
-          <w:tcPr>
-            <w:tcW w:w="397" w:type="dxa"/>
-            <w:tcBorders>
-              <w:top w:val="nil"/>
-              <w:left w:val="nil"/>
-              <w:bottom w:val="single" w:sz="4" w:space="0" w:color="auto"/>
-              <w:right w:val="single" w:sz="4" w:space="0" w:color="auto"/>
-            </w:tcBorders>
-            <w:shd w:val="clear" w:color="auto" w:fill="auto"/>
-            <w:vAlign w:val="center"/>
-            <w:hideMark/>
-          </w:tcPr>
-          <w:p>
-            <w:pPr>
-              <w:spacing w:after="0" w:line="240" w:lineRule="auto"/>
-              <w:jc w:val="center"/>
-              <w:rPr>
-                <w:rFonts w:ascii="Calibri" w:hAnsi="Calibri"/>
-                <w:color w:val="000000"/>
-                <w:lang w:eastAsia="fr-CA"/>
-              </w:rPr>
-            </w:pPr>
-            <w:r>
-              <w:rPr>
-                <w:rFonts w:ascii="Calibri" w:hAnsi="Calibri"/>
-                <w:color w:val="000000"/>
-                <w:lang w:eastAsia="fr-CA"/>
-              </w:rPr>
-              <w:t>6</w:t>
-            </w:r>
-          </w:p>
-        </w:tc>
-        <w:tc>
-          <w:tcPr>
-            <w:tcW w:w="526" w:type="dxa"/>
-            <w:tcBorders>
-              <w:top w:val="nil"/>
-              <w:left w:val="nil"/>
-              <w:bottom w:val="single" w:sz="4" w:space="0" w:color="auto"/>
-              <w:right w:val="single" w:sz="4" w:space="0" w:color="auto"/>
-            </w:tcBorders>
-            <w:shd w:val="clear" w:color="auto" w:fill="auto"/>
-            <w:vAlign w:val="center"/>
-            <w:hideMark/>
-          </w:tcPr>
-          <w:p>
-            <w:pPr>
-              <w:spacing w:after="0" w:line="240" w:lineRule="auto"/>
-              <w:jc w:val="center"/>
-              <w:rPr>
-                <w:rFonts w:ascii="Calibri" w:hAnsi="Calibri"/>
-                <w:color w:val="000000"/>
-                <w:lang w:eastAsia="fr-CA"/>
-              </w:rPr>
-            </w:pPr>
-            <w:r>
-              <w:rPr>
-                <w:rFonts w:ascii="Calibri" w:hAnsi="Calibri"/>
-                <w:color w:val="000000"/>
-                <w:lang w:eastAsia="fr-CA"/>
-              </w:rPr>
-              <w:t>6</w:t>
-            </w:r>
-          </w:p>
-        </w:tc>
-        <w:tc>
-          <w:tcPr>
-            <w:tcW w:w="505" w:type="dxa"/>
-            <w:tcBorders>
-              <w:top w:val="nil"/>
-              <w:left w:val="nil"/>
-              <w:bottom w:val="single" w:sz="4" w:space="0" w:color="auto"/>
-              <w:right w:val="single" w:sz="4" w:space="0" w:color="auto"/>
-            </w:tcBorders>
-            <w:shd w:val="clear" w:color="auto" w:fill="auto"/>
-            <w:vAlign w:val="center"/>
-            <w:hideMark/>
-          </w:tcPr>
-          <w:p>
-            <w:pPr>
-              <w:spacing w:after="0" w:line="240" w:lineRule="auto"/>
-              <w:jc w:val="center"/>
-              <w:rPr>
-                <w:rFonts w:ascii="Calibri" w:hAnsi="Calibri"/>
-                <w:color w:val="000000"/>
-                <w:lang w:eastAsia="fr-CA"/>
-              </w:rPr>
-            </w:pPr>
-            <w:r>
-              <w:rPr>
-                <w:rFonts w:ascii="Calibri" w:hAnsi="Calibri"/>
-                <w:color w:val="000000"/>
-                <w:lang w:eastAsia="fr-CA"/>
-              </w:rPr>
-              <w:t>36</w:t>
-            </w:r>
-          </w:p>
-        </w:tc>
-        <w:tc>
-          <w:tcPr>
-            <w:tcW w:w="1700" w:type="dxa"/>
-            <w:tcBorders>
-              <w:top w:val="nil"/>
-              <w:left w:val="nil"/>
-              <w:bottom w:val="single" w:sz="4" w:space="0" w:color="auto"/>
-              <w:right w:val="single" w:sz="4" w:space="0" w:color="auto"/>
-            </w:tcBorders>
-            <w:shd w:val="clear" w:color="auto" w:fill="auto"/>
-            <w:vAlign w:val="center"/>
-            <w:hideMark/>
-          </w:tcPr>
-          <w:p>
-            <w:pPr>
-              <w:spacing w:after="0" w:line="240" w:lineRule="auto"/>
-              <w:jc w:val="center"/>
-              <w:rPr>
-                <w:rFonts w:ascii="Calibri" w:hAnsi="Calibri"/>
-                <w:color w:val="000000"/>
-                <w:lang w:eastAsia="fr-CA"/>
-              </w:rPr>
-            </w:pPr>
-            <w:r>
-              <w:rPr>
-                <w:rFonts w:ascii="Calibri" w:hAnsi="Calibri"/>
-                <w:color w:val="000000"/>
-                <w:lang w:eastAsia="fr-CA"/>
-              </w:rPr>
-              <w:t>Campagne publicitaire et de sécurité pour démontrer la fiabilité du système</w:t>
-            </w:r>
-          </w:p>
-        </w:tc>
-        <w:tc>
-          <w:tcPr>
-            <w:tcW w:w="320" w:type="dxa"/>
-            <w:tcBorders>
-              <w:top w:val="nil"/>
-              <w:left w:val="nil"/>
-              <w:bottom w:val="single" w:sz="4" w:space="0" w:color="auto"/>
-              <w:right w:val="single" w:sz="4" w:space="0" w:color="auto"/>
-            </w:tcBorders>
-            <w:shd w:val="clear" w:color="auto" w:fill="auto"/>
-            <w:vAlign w:val="center"/>
-            <w:hideMark/>
-          </w:tcPr>
-          <w:p>
-            <w:pPr>
-              <w:spacing w:after="0" w:line="240" w:lineRule="auto"/>
-              <w:jc w:val="center"/>
-              <w:rPr>
-                <w:rFonts w:ascii="Calibri" w:hAnsi="Calibri"/>
-                <w:color w:val="000000"/>
-                <w:lang w:eastAsia="fr-CA"/>
-              </w:rPr>
-            </w:pPr>
-            <w:r>
-              <w:rPr>
-                <w:rFonts w:ascii="Calibri" w:hAnsi="Calibri"/>
-                <w:color w:val="000000"/>
-                <w:lang w:eastAsia="fr-CA"/>
-              </w:rPr>
-              <w:t>1</w:t>
-            </w:r>
-          </w:p>
-        </w:tc>
-        <w:tc>
-          <w:tcPr>
-            <w:tcW w:w="387" w:type="dxa"/>
-            <w:tcBorders>
-              <w:top w:val="nil"/>
-              <w:left w:val="nil"/>
-              <w:bottom w:val="single" w:sz="4" w:space="0" w:color="auto"/>
-              <w:right w:val="single" w:sz="4" w:space="0" w:color="auto"/>
-            </w:tcBorders>
-            <w:shd w:val="clear" w:color="auto" w:fill="auto"/>
-            <w:vAlign w:val="center"/>
-            <w:hideMark/>
-          </w:tcPr>
-          <w:p>
-            <w:pPr>
-              <w:spacing w:after="0" w:line="240" w:lineRule="auto"/>
-              <w:jc w:val="center"/>
-              <w:rPr>
-                <w:rFonts w:ascii="Calibri" w:hAnsi="Calibri"/>
-                <w:color w:val="000000"/>
-                <w:lang w:eastAsia="fr-CA"/>
-              </w:rPr>
-            </w:pPr>
-            <w:r>
-              <w:rPr>
-                <w:rFonts w:ascii="Calibri" w:hAnsi="Calibri"/>
-                <w:color w:val="000000"/>
-                <w:lang w:eastAsia="fr-CA"/>
-              </w:rPr>
-              <w:t>5</w:t>
-            </w:r>
-          </w:p>
-        </w:tc>
-        <w:tc>
-          <w:tcPr>
-            <w:tcW w:w="526" w:type="dxa"/>
-            <w:tcBorders>
-              <w:top w:val="nil"/>
-              <w:left w:val="nil"/>
-              <w:bottom w:val="single" w:sz="4" w:space="0" w:color="auto"/>
-              <w:right w:val="single" w:sz="4" w:space="0" w:color="auto"/>
-            </w:tcBorders>
-            <w:shd w:val="clear" w:color="auto" w:fill="auto"/>
-            <w:vAlign w:val="center"/>
-            <w:hideMark/>
-          </w:tcPr>
-          <w:p>
-            <w:pPr>
-              <w:spacing w:after="0" w:line="240" w:lineRule="auto"/>
-              <w:jc w:val="center"/>
-              <w:rPr>
-                <w:rFonts w:ascii="Calibri" w:hAnsi="Calibri"/>
-                <w:color w:val="000000"/>
-                <w:lang w:eastAsia="fr-CA"/>
-              </w:rPr>
-            </w:pPr>
-            <w:r>
-              <w:rPr>
-                <w:rFonts w:ascii="Calibri" w:hAnsi="Calibri"/>
-                <w:color w:val="000000"/>
-                <w:lang w:eastAsia="fr-CA"/>
-              </w:rPr>
-              <w:t>4</w:t>
-            </w:r>
-          </w:p>
-        </w:tc>
-        <w:tc>
-          <w:tcPr>
-            <w:tcW w:w="505" w:type="dxa"/>
-            <w:tcBorders>
-              <w:top w:val="nil"/>
-              <w:left w:val="nil"/>
-              <w:bottom w:val="single" w:sz="4" w:space="0" w:color="auto"/>
-              <w:right w:val="single" w:sz="4" w:space="0" w:color="auto"/>
-            </w:tcBorders>
-            <w:shd w:val="clear" w:color="auto" w:fill="auto"/>
-            <w:vAlign w:val="center"/>
-            <w:hideMark/>
-          </w:tcPr>
-          <w:p>
-            <w:pPr>
-              <w:spacing w:after="0" w:line="240" w:lineRule="auto"/>
-              <w:jc w:val="center"/>
-              <w:rPr>
-                <w:rFonts w:ascii="Calibri" w:hAnsi="Calibri"/>
-                <w:color w:val="000000"/>
-                <w:lang w:eastAsia="fr-CA"/>
-              </w:rPr>
-            </w:pPr>
-            <w:r>
-              <w:rPr>
-                <w:rFonts w:ascii="Calibri" w:hAnsi="Calibri"/>
-                <w:color w:val="000000"/>
-                <w:lang w:eastAsia="fr-CA"/>
-              </w:rPr>
-              <w:t>20</w:t>
+              <w:t>10</w:t>
             </w:r>
           </w:p>
         </w:tc>
@@ -7662,32 +7299,31 @@
           <w:tcPr>
             <w:tcW w:w="2835" w:type="dxa"/>
             <w:tcBorders>
-              <w:top w:val="nil"/>
+              <w:top w:val="single" w:sz="4" w:space="0" w:color="auto"/>
               <w:left w:val="single" w:sz="4" w:space="0" w:color="auto"/>
               <w:bottom w:val="single" w:sz="4" w:space="0" w:color="auto"/>
               <w:right w:val="single" w:sz="4" w:space="0" w:color="auto"/>
             </w:tcBorders>
             <w:shd w:val="clear" w:color="auto" w:fill="auto"/>
             <w:vAlign w:val="center"/>
-            <w:hideMark/>
-          </w:tcPr>
-          <w:p>
-            <w:pPr>
-              <w:spacing w:after="0" w:line="240" w:lineRule="auto"/>
-              <w:jc w:val="center"/>
-              <w:rPr>
-                <w:rFonts w:ascii="Calibri" w:hAnsi="Calibri"/>
-                <w:color w:val="000000"/>
-                <w:lang w:eastAsia="fr-CA"/>
-              </w:rPr>
-            </w:pPr>
-            <w:r>
-              <w:rPr>
-                <w:rFonts w:ascii="Calibri" w:hAnsi="Calibri"/>
-                <w:color w:val="000000"/>
-                <w:lang w:eastAsia="fr-CA"/>
-              </w:rPr>
-              <w:t>Communication entre les groupes d'ingénieurs</w:t>
+          </w:tcPr>
+          <w:p>
+            <w:pPr>
+              <w:spacing w:after="0" w:line="240" w:lineRule="auto"/>
+              <w:jc w:val="center"/>
+              <w:rPr>
+                <w:rFonts w:ascii="Calibri" w:hAnsi="Calibri"/>
+                <w:color w:val="000000"/>
+                <w:lang w:eastAsia="fr-CA"/>
+              </w:rPr>
+            </w:pPr>
+            <w:r>
+              <w:rPr>
+                <w:rFonts w:ascii="Calibri" w:hAnsi="Calibri"/>
+                <w:color w:val="000000"/>
+                <w:lang w:eastAsia="fr-CA"/>
+              </w:rPr>
+              <w:t xml:space="preserve">Disparité entre les différents hôpitaux </w:t>
             </w:r>
           </w:p>
         </w:tc>
@@ -7695,32 +7331,31 @@
           <w:tcPr>
             <w:tcW w:w="1701" w:type="dxa"/>
             <w:tcBorders>
-              <w:top w:val="nil"/>
-              <w:left w:val="nil"/>
-              <w:bottom w:val="single" w:sz="4" w:space="0" w:color="auto"/>
-              <w:right w:val="single" w:sz="4" w:space="0" w:color="auto"/>
-            </w:tcBorders>
-            <w:shd w:val="clear" w:color="auto" w:fill="auto"/>
-            <w:vAlign w:val="center"/>
-            <w:hideMark/>
-          </w:tcPr>
-          <w:p>
-            <w:pPr>
-              <w:spacing w:after="0" w:line="240" w:lineRule="auto"/>
-              <w:jc w:val="center"/>
-              <w:rPr>
-                <w:rFonts w:ascii="Calibri" w:hAnsi="Calibri"/>
-                <w:color w:val="000000"/>
-                <w:lang w:eastAsia="fr-CA"/>
-              </w:rPr>
-            </w:pPr>
-            <w:r>
-              <w:rPr>
-                <w:rFonts w:ascii="Calibri" w:hAnsi="Calibri"/>
-                <w:color w:val="000000"/>
-                <w:lang w:eastAsia="fr-CA"/>
-              </w:rPr>
-              <w:t>Communiquer les particularités de chaque génie pour la construction</w:t>
+              <w:top w:val="single" w:sz="4" w:space="0" w:color="auto"/>
+              <w:left w:val="nil"/>
+              <w:bottom w:val="single" w:sz="4" w:space="0" w:color="auto"/>
+              <w:right w:val="single" w:sz="4" w:space="0" w:color="auto"/>
+            </w:tcBorders>
+            <w:shd w:val="clear" w:color="auto" w:fill="auto"/>
+            <w:vAlign w:val="center"/>
+          </w:tcPr>
+          <w:p>
+            <w:pPr>
+              <w:spacing w:after="0" w:line="240" w:lineRule="auto"/>
+              <w:jc w:val="center"/>
+              <w:rPr>
+                <w:rFonts w:ascii="Calibri" w:hAnsi="Calibri"/>
+                <w:color w:val="000000"/>
+                <w:lang w:eastAsia="fr-CA"/>
+              </w:rPr>
+            </w:pPr>
+            <w:r>
+              <w:rPr>
+                <w:rFonts w:ascii="Calibri" w:hAnsi="Calibri"/>
+                <w:color w:val="000000"/>
+                <w:lang w:eastAsia="fr-CA"/>
+              </w:rPr>
+              <w:t>Prix de mise en vente de la table d’opération</w:t>
             </w:r>
           </w:p>
         </w:tc>
@@ -7728,32 +7363,31 @@
           <w:tcPr>
             <w:tcW w:w="1701" w:type="dxa"/>
             <w:tcBorders>
-              <w:top w:val="nil"/>
-              <w:left w:val="nil"/>
-              <w:bottom w:val="single" w:sz="4" w:space="0" w:color="auto"/>
-              <w:right w:val="single" w:sz="4" w:space="0" w:color="auto"/>
-            </w:tcBorders>
-            <w:shd w:val="clear" w:color="auto" w:fill="auto"/>
-            <w:vAlign w:val="center"/>
-            <w:hideMark/>
-          </w:tcPr>
-          <w:p>
-            <w:pPr>
-              <w:spacing w:after="0" w:line="240" w:lineRule="auto"/>
-              <w:jc w:val="center"/>
-              <w:rPr>
-                <w:rFonts w:ascii="Calibri" w:hAnsi="Calibri"/>
-                <w:color w:val="000000"/>
-                <w:lang w:eastAsia="fr-CA"/>
-              </w:rPr>
-            </w:pPr>
-            <w:r>
-              <w:rPr>
-                <w:rFonts w:ascii="Calibri" w:hAnsi="Calibri"/>
-                <w:color w:val="000000"/>
-                <w:lang w:eastAsia="fr-CA"/>
-              </w:rPr>
-              <w:t>L'intégration des technologies est inefficace dans le bâtiment</w:t>
+              <w:top w:val="single" w:sz="4" w:space="0" w:color="auto"/>
+              <w:left w:val="nil"/>
+              <w:bottom w:val="single" w:sz="4" w:space="0" w:color="auto"/>
+              <w:right w:val="single" w:sz="4" w:space="0" w:color="auto"/>
+            </w:tcBorders>
+            <w:shd w:val="clear" w:color="auto" w:fill="auto"/>
+            <w:vAlign w:val="center"/>
+          </w:tcPr>
+          <w:p>
+            <w:pPr>
+              <w:spacing w:after="0" w:line="240" w:lineRule="auto"/>
+              <w:jc w:val="center"/>
+              <w:rPr>
+                <w:rFonts w:ascii="Calibri" w:hAnsi="Calibri"/>
+                <w:color w:val="000000"/>
+                <w:lang w:eastAsia="fr-CA"/>
+              </w:rPr>
+            </w:pPr>
+            <w:r>
+              <w:rPr>
+                <w:rFonts w:ascii="Calibri" w:hAnsi="Calibri"/>
+                <w:color w:val="000000"/>
+                <w:lang w:eastAsia="fr-CA"/>
+              </w:rPr>
+              <w:t xml:space="preserve">Les hôpitaux les moins fortunés n’auront pas accès à cette technologie de pointe </w:t>
             </w:r>
           </w:p>
         </w:tc>
@@ -7761,32 +7395,31 @@
           <w:tcPr>
             <w:tcW w:w="2268" w:type="dxa"/>
             <w:tcBorders>
-              <w:top w:val="nil"/>
-              <w:left w:val="nil"/>
-              <w:bottom w:val="single" w:sz="4" w:space="0" w:color="auto"/>
-              <w:right w:val="single" w:sz="4" w:space="0" w:color="auto"/>
-            </w:tcBorders>
-            <w:shd w:val="clear" w:color="auto" w:fill="auto"/>
-            <w:vAlign w:val="center"/>
-            <w:hideMark/>
-          </w:tcPr>
-          <w:p>
-            <w:pPr>
-              <w:spacing w:after="0" w:line="240" w:lineRule="auto"/>
-              <w:jc w:val="center"/>
-              <w:rPr>
-                <w:rFonts w:ascii="Calibri" w:hAnsi="Calibri"/>
-                <w:color w:val="000000"/>
-                <w:lang w:eastAsia="fr-CA"/>
-              </w:rPr>
-            </w:pPr>
-            <w:r>
-              <w:rPr>
-                <w:rFonts w:ascii="Calibri" w:hAnsi="Calibri"/>
-                <w:color w:val="000000"/>
-                <w:lang w:eastAsia="fr-CA"/>
-              </w:rPr>
-              <w:t>Mauvaise communication entre les différents groupes</w:t>
+              <w:top w:val="single" w:sz="4" w:space="0" w:color="auto"/>
+              <w:left w:val="nil"/>
+              <w:bottom w:val="single" w:sz="4" w:space="0" w:color="auto"/>
+              <w:right w:val="single" w:sz="4" w:space="0" w:color="auto"/>
+            </w:tcBorders>
+            <w:shd w:val="clear" w:color="auto" w:fill="auto"/>
+            <w:vAlign w:val="center"/>
+          </w:tcPr>
+          <w:p>
+            <w:pPr>
+              <w:spacing w:after="0" w:line="240" w:lineRule="auto"/>
+              <w:jc w:val="center"/>
+              <w:rPr>
+                <w:rFonts w:ascii="Calibri" w:hAnsi="Calibri"/>
+                <w:color w:val="000000"/>
+                <w:lang w:eastAsia="fr-CA"/>
+              </w:rPr>
+            </w:pPr>
+            <w:r>
+              <w:rPr>
+                <w:rFonts w:ascii="Calibri" w:hAnsi="Calibri"/>
+                <w:color w:val="000000"/>
+                <w:lang w:eastAsia="fr-CA"/>
+              </w:rPr>
+              <w:t xml:space="preserve">Prix de vente de la machine </w:t>
             </w:r>
           </w:p>
         </w:tc>
@@ -7794,14 +7427,45 @@
           <w:tcPr>
             <w:tcW w:w="397" w:type="dxa"/>
             <w:tcBorders>
-              <w:top w:val="nil"/>
-              <w:left w:val="nil"/>
-              <w:bottom w:val="single" w:sz="4" w:space="0" w:color="auto"/>
-              <w:right w:val="single" w:sz="4" w:space="0" w:color="auto"/>
-            </w:tcBorders>
-            <w:shd w:val="clear" w:color="auto" w:fill="auto"/>
-            <w:vAlign w:val="center"/>
-            <w:hideMark/>
+              <w:top w:val="single" w:sz="4" w:space="0" w:color="auto"/>
+              <w:left w:val="nil"/>
+              <w:bottom w:val="single" w:sz="4" w:space="0" w:color="auto"/>
+              <w:right w:val="single" w:sz="4" w:space="0" w:color="auto"/>
+            </w:tcBorders>
+            <w:shd w:val="clear" w:color="auto" w:fill="auto"/>
+            <w:vAlign w:val="center"/>
+          </w:tcPr>
+          <w:p>
+            <w:pPr>
+              <w:spacing w:after="0" w:line="240" w:lineRule="auto"/>
+              <w:jc w:val="center"/>
+              <w:rPr>
+                <w:rFonts w:ascii="Calibri" w:hAnsi="Calibri"/>
+                <w:color w:val="000000"/>
+                <w:lang w:eastAsia="fr-CA"/>
+              </w:rPr>
+            </w:pPr>
+            <w:r>
+              <w:rPr>
+                <w:rFonts w:ascii="Calibri" w:hAnsi="Calibri"/>
+                <w:color w:val="000000"/>
+                <w:lang w:eastAsia="fr-CA"/>
+              </w:rPr>
+              <w:t>2</w:t>
+            </w:r>
+          </w:p>
+        </w:tc>
+        <w:tc>
+          <w:tcPr>
+            <w:tcW w:w="397" w:type="dxa"/>
+            <w:tcBorders>
+              <w:top w:val="single" w:sz="4" w:space="0" w:color="auto"/>
+              <w:left w:val="nil"/>
+              <w:bottom w:val="single" w:sz="4" w:space="0" w:color="auto"/>
+              <w:right w:val="single" w:sz="4" w:space="0" w:color="auto"/>
+            </w:tcBorders>
+            <w:shd w:val="clear" w:color="auto" w:fill="auto"/>
+            <w:vAlign w:val="center"/>
           </w:tcPr>
           <w:p>
             <w:pPr>
@@ -7825,49 +7489,143 @@
         </w:tc>
         <w:tc>
           <w:tcPr>
-            <w:tcW w:w="397" w:type="dxa"/>
-            <w:tcBorders>
-              <w:top w:val="nil"/>
-              <w:left w:val="nil"/>
-              <w:bottom w:val="single" w:sz="4" w:space="0" w:color="auto"/>
-              <w:right w:val="single" w:sz="4" w:space="0" w:color="auto"/>
-            </w:tcBorders>
-            <w:shd w:val="clear" w:color="auto" w:fill="auto"/>
-            <w:vAlign w:val="center"/>
-            <w:hideMark/>
-          </w:tcPr>
-          <w:p>
-            <w:pPr>
-              <w:spacing w:after="0" w:line="240" w:lineRule="auto"/>
-              <w:jc w:val="center"/>
-              <w:rPr>
-                <w:rFonts w:ascii="Calibri" w:hAnsi="Calibri"/>
-                <w:color w:val="000000"/>
-                <w:lang w:eastAsia="fr-CA"/>
-              </w:rPr>
-            </w:pPr>
-            <w:r>
-              <w:rPr>
-                <w:rFonts w:ascii="Calibri" w:hAnsi="Calibri"/>
-                <w:color w:val="000000"/>
-                <w:lang w:eastAsia="fr-CA"/>
-              </w:rPr>
-              <w:t>6</w:t>
-            </w:r>
-          </w:p>
-        </w:tc>
-        <w:tc>
-          <w:tcPr>
             <w:tcW w:w="526" w:type="dxa"/>
             <w:tcBorders>
-              <w:top w:val="nil"/>
-              <w:left w:val="nil"/>
-              <w:bottom w:val="single" w:sz="4" w:space="0" w:color="auto"/>
-              <w:right w:val="single" w:sz="4" w:space="0" w:color="auto"/>
-            </w:tcBorders>
-            <w:shd w:val="clear" w:color="auto" w:fill="auto"/>
-            <w:vAlign w:val="center"/>
-            <w:hideMark/>
+              <w:top w:val="single" w:sz="4" w:space="0" w:color="auto"/>
+              <w:left w:val="nil"/>
+              <w:bottom w:val="single" w:sz="4" w:space="0" w:color="auto"/>
+              <w:right w:val="single" w:sz="4" w:space="0" w:color="auto"/>
+            </w:tcBorders>
+            <w:shd w:val="clear" w:color="auto" w:fill="auto"/>
+            <w:vAlign w:val="center"/>
+          </w:tcPr>
+          <w:p>
+            <w:pPr>
+              <w:spacing w:after="0" w:line="240" w:lineRule="auto"/>
+              <w:jc w:val="center"/>
+              <w:rPr>
+                <w:rFonts w:ascii="Calibri" w:hAnsi="Calibri"/>
+                <w:color w:val="000000"/>
+                <w:lang w:eastAsia="fr-CA"/>
+              </w:rPr>
+            </w:pPr>
+            <w:r>
+              <w:rPr>
+                <w:rFonts w:ascii="Calibri" w:hAnsi="Calibri"/>
+                <w:color w:val="000000"/>
+                <w:lang w:eastAsia="fr-CA"/>
+              </w:rPr>
+              <w:t>1</w:t>
+            </w:r>
+          </w:p>
+        </w:tc>
+        <w:tc>
+          <w:tcPr>
+            <w:tcW w:w="505" w:type="dxa"/>
+            <w:tcBorders>
+              <w:top w:val="single" w:sz="4" w:space="0" w:color="auto"/>
+              <w:left w:val="nil"/>
+              <w:bottom w:val="single" w:sz="4" w:space="0" w:color="auto"/>
+              <w:right w:val="single" w:sz="4" w:space="0" w:color="auto"/>
+            </w:tcBorders>
+            <w:shd w:val="clear" w:color="auto" w:fill="auto"/>
+            <w:vAlign w:val="center"/>
+          </w:tcPr>
+          <w:p>
+            <w:pPr>
+              <w:spacing w:after="0" w:line="240" w:lineRule="auto"/>
+              <w:jc w:val="center"/>
+              <w:rPr>
+                <w:rFonts w:ascii="Calibri" w:hAnsi="Calibri"/>
+                <w:color w:val="000000"/>
+                <w:lang w:eastAsia="fr-CA"/>
+              </w:rPr>
+            </w:pPr>
+            <w:r>
+              <w:rPr>
+                <w:rFonts w:ascii="Calibri" w:hAnsi="Calibri"/>
+                <w:color w:val="000000"/>
+                <w:lang w:eastAsia="fr-CA"/>
+              </w:rPr>
+              <w:t>12</w:t>
+            </w:r>
+          </w:p>
+        </w:tc>
+        <w:tc>
+          <w:tcPr>
+            <w:tcW w:w="1700" w:type="dxa"/>
+            <w:tcBorders>
+              <w:top w:val="single" w:sz="4" w:space="0" w:color="auto"/>
+              <w:left w:val="nil"/>
+              <w:bottom w:val="single" w:sz="4" w:space="0" w:color="auto"/>
+              <w:right w:val="single" w:sz="4" w:space="0" w:color="auto"/>
+            </w:tcBorders>
+            <w:shd w:val="clear" w:color="auto" w:fill="auto"/>
+            <w:vAlign w:val="center"/>
+          </w:tcPr>
+          <w:p>
+            <w:pPr>
+              <w:spacing w:after="0" w:line="240" w:lineRule="auto"/>
+              <w:jc w:val="center"/>
+              <w:rPr>
+                <w:rFonts w:ascii="Calibri" w:hAnsi="Calibri"/>
+                <w:color w:val="000000"/>
+                <w:lang w:eastAsia="fr-CA"/>
+              </w:rPr>
+            </w:pPr>
+            <w:r>
+              <w:rPr>
+                <w:rFonts w:ascii="Calibri" w:hAnsi="Calibri"/>
+                <w:color w:val="000000"/>
+                <w:lang w:eastAsia="fr-CA"/>
+              </w:rPr>
+              <w:t xml:space="preserve">Subventions possibles du gouvernement </w:t>
+            </w:r>
+          </w:p>
+        </w:tc>
+        <w:tc>
+          <w:tcPr>
+            <w:tcW w:w="320" w:type="dxa"/>
+            <w:tcBorders>
+              <w:top w:val="single" w:sz="4" w:space="0" w:color="auto"/>
+              <w:left w:val="nil"/>
+              <w:bottom w:val="single" w:sz="4" w:space="0" w:color="auto"/>
+              <w:right w:val="single" w:sz="4" w:space="0" w:color="auto"/>
+            </w:tcBorders>
+            <w:shd w:val="clear" w:color="auto" w:fill="auto"/>
+            <w:vAlign w:val="center"/>
+          </w:tcPr>
+          <w:p>
+            <w:pPr>
+              <w:spacing w:after="0" w:line="240" w:lineRule="auto"/>
+              <w:jc w:val="center"/>
+              <w:rPr>
+                <w:rFonts w:ascii="Calibri" w:hAnsi="Calibri"/>
+                <w:color w:val="000000"/>
+                <w:lang w:eastAsia="fr-CA"/>
+              </w:rPr>
+            </w:pPr>
+            <w:r>
+              <w:rPr>
+                <w:rFonts w:ascii="Calibri" w:hAnsi="Calibri"/>
+                <w:color w:val="000000"/>
+                <w:lang w:eastAsia="fr-CA"/>
+              </w:rPr>
+              <w:t>1</w:t>
+            </w:r>
+          </w:p>
+        </w:tc>
+        <w:tc>
+          <w:tcPr>
+            <w:tcW w:w="387" w:type="dxa"/>
+            <w:tcBorders>
+              <w:top w:val="single" w:sz="4" w:space="0" w:color="auto"/>
+              <w:left w:val="nil"/>
+              <w:bottom w:val="single" w:sz="4" w:space="0" w:color="auto"/>
+              <w:right w:val="single" w:sz="4" w:space="0" w:color="auto"/>
+            </w:tcBorders>
+            <w:shd w:val="clear" w:color="auto" w:fill="auto"/>
+            <w:vAlign w:val="center"/>
           </w:tcPr>
           <w:p>
             <w:pPr>
@@ -7891,231 +7649,65 @@
         </w:tc>
         <w:tc>
           <w:tcPr>
+            <w:tcW w:w="526" w:type="dxa"/>
+            <w:tcBorders>
+              <w:top w:val="single" w:sz="4" w:space="0" w:color="auto"/>
+              <w:left w:val="nil"/>
+              <w:bottom w:val="single" w:sz="4" w:space="0" w:color="auto"/>
+              <w:right w:val="single" w:sz="4" w:space="0" w:color="auto"/>
+            </w:tcBorders>
+            <w:shd w:val="clear" w:color="auto" w:fill="auto"/>
+            <w:vAlign w:val="center"/>
+          </w:tcPr>
+          <w:p>
+            <w:pPr>
+              <w:spacing w:after="0" w:line="240" w:lineRule="auto"/>
+              <w:jc w:val="center"/>
+              <w:rPr>
+                <w:rFonts w:ascii="Calibri" w:hAnsi="Calibri"/>
+                <w:color w:val="000000"/>
+                <w:lang w:eastAsia="fr-CA"/>
+              </w:rPr>
+            </w:pPr>
+            <w:r>
+              <w:rPr>
+                <w:rFonts w:ascii="Calibri" w:hAnsi="Calibri"/>
+                <w:color w:val="000000"/>
+                <w:lang w:eastAsia="fr-CA"/>
+              </w:rPr>
+              <w:t>1</w:t>
+            </w:r>
+          </w:p>
+        </w:tc>
+        <w:tc>
+          <w:tcPr>
             <w:tcW w:w="505" w:type="dxa"/>
             <w:tcBorders>
-              <w:top w:val="nil"/>
-              <w:left w:val="nil"/>
-              <w:bottom w:val="single" w:sz="4" w:space="0" w:color="auto"/>
-              <w:right w:val="single" w:sz="4" w:space="0" w:color="auto"/>
-            </w:tcBorders>
-            <w:shd w:val="clear" w:color="auto" w:fill="auto"/>
-            <w:vAlign w:val="center"/>
-            <w:hideMark/>
-          </w:tcPr>
-          <w:p>
-            <w:pPr>
-              <w:spacing w:after="0" w:line="240" w:lineRule="auto"/>
-              <w:jc w:val="center"/>
-              <w:rPr>
-                <w:rFonts w:ascii="Calibri" w:hAnsi="Calibri"/>
-                <w:color w:val="000000"/>
-                <w:lang w:eastAsia="fr-CA"/>
-              </w:rPr>
-            </w:pPr>
-            <w:r>
-              <w:rPr>
-                <w:rFonts w:ascii="Calibri" w:hAnsi="Calibri"/>
-                <w:color w:val="000000"/>
-                <w:lang w:eastAsia="fr-CA"/>
-              </w:rPr>
-              <w:t>144</w:t>
-            </w:r>
-          </w:p>
-        </w:tc>
-        <w:tc>
-          <w:tcPr>
-            <w:tcW w:w="1700" w:type="dxa"/>
-            <w:tcBorders>
-              <w:top w:val="nil"/>
-              <w:left w:val="nil"/>
-              <w:bottom w:val="single" w:sz="4" w:space="0" w:color="auto"/>
-              <w:right w:val="single" w:sz="4" w:space="0" w:color="auto"/>
-            </w:tcBorders>
-            <w:shd w:val="clear" w:color="auto" w:fill="auto"/>
-            <w:vAlign w:val="center"/>
-            <w:hideMark/>
-          </w:tcPr>
-          <w:p>
-            <w:pPr>
-              <w:spacing w:after="0" w:line="240" w:lineRule="auto"/>
-              <w:jc w:val="center"/>
-              <w:rPr>
-                <w:rFonts w:ascii="Calibri" w:hAnsi="Calibri"/>
-                <w:color w:val="000000"/>
-                <w:lang w:eastAsia="fr-CA"/>
-              </w:rPr>
-            </w:pPr>
-            <w:r>
-              <w:rPr>
-                <w:rFonts w:ascii="Calibri" w:hAnsi="Calibri"/>
-                <w:color w:val="000000"/>
-                <w:lang w:eastAsia="fr-CA"/>
-              </w:rPr>
-              <w:t xml:space="preserve">Faire des </w:t>
-            </w:r>
-            <w:r>
-              <w:rPr>
-                <w:rFonts w:ascii="Calibri" w:hAnsi="Calibri"/>
-                <w:color w:val="000000"/>
-                <w:lang w:eastAsia="fr-CA"/>
-              </w:rPr>
-              <w:t>réunion</w:t>
-            </w:r>
-            <w:r>
-              <w:rPr>
-                <w:rFonts w:ascii="Calibri" w:hAnsi="Calibri"/>
-                <w:color w:val="000000"/>
-                <w:lang w:eastAsia="fr-CA"/>
-              </w:rPr>
-              <w:t>s hebdomadaire et compl</w:t>
-            </w:r>
-            <w:r>
-              <w:rPr>
-                <w:rFonts w:ascii="Calibri" w:hAnsi="Calibri"/>
-                <w:color w:val="000000"/>
-                <w:lang w:eastAsia="fr-CA"/>
-              </w:rPr>
-              <w:t>ète</w:t>
-            </w:r>
-            <w:r>
-              <w:rPr>
-                <w:rFonts w:ascii="Calibri" w:hAnsi="Calibri"/>
-                <w:color w:val="000000"/>
-                <w:lang w:eastAsia="fr-CA"/>
-              </w:rPr>
-              <w:t xml:space="preserve"> pour être sûr que tous les membres sont au courant de l'avancement du projet</w:t>
-            </w:r>
-          </w:p>
-        </w:tc>
-        <w:tc>
-          <w:tcPr>
-            <w:tcW w:w="320" w:type="dxa"/>
-            <w:tcBorders>
-              <w:top w:val="nil"/>
-              <w:left w:val="nil"/>
-              <w:bottom w:val="single" w:sz="4" w:space="0" w:color="auto"/>
-              <w:right w:val="single" w:sz="4" w:space="0" w:color="auto"/>
-            </w:tcBorders>
-            <w:shd w:val="clear" w:color="auto" w:fill="auto"/>
-            <w:vAlign w:val="center"/>
-            <w:hideMark/>
-          </w:tcPr>
-          <w:p>
-            <w:pPr>
-              <w:spacing w:after="0" w:line="240" w:lineRule="auto"/>
-              <w:jc w:val="center"/>
-              <w:rPr>
-                <w:rFonts w:ascii="Calibri" w:hAnsi="Calibri"/>
-                <w:color w:val="000000"/>
-                <w:lang w:eastAsia="fr-CA"/>
-              </w:rPr>
-            </w:pPr>
-            <w:r>
-              <w:rPr>
-                <w:rFonts w:ascii="Calibri" w:hAnsi="Calibri"/>
-                <w:color w:val="000000"/>
-                <w:lang w:eastAsia="fr-CA"/>
-              </w:rPr>
-              <w:t>5</w:t>
-            </w:r>
-          </w:p>
-        </w:tc>
-        <w:tc>
-          <w:tcPr>
-            <w:tcW w:w="387" w:type="dxa"/>
-            <w:tcBorders>
-              <w:top w:val="nil"/>
-              <w:left w:val="nil"/>
-              <w:bottom w:val="single" w:sz="4" w:space="0" w:color="auto"/>
-              <w:right w:val="single" w:sz="4" w:space="0" w:color="auto"/>
-            </w:tcBorders>
-            <w:shd w:val="clear" w:color="auto" w:fill="auto"/>
-            <w:vAlign w:val="center"/>
-            <w:hideMark/>
-          </w:tcPr>
-          <w:p>
-            <w:pPr>
-              <w:spacing w:after="0" w:line="240" w:lineRule="auto"/>
-              <w:jc w:val="center"/>
-              <w:rPr>
-                <w:rFonts w:ascii="Calibri" w:hAnsi="Calibri"/>
-                <w:color w:val="000000"/>
-                <w:lang w:eastAsia="fr-CA"/>
-              </w:rPr>
-            </w:pPr>
-            <w:r>
-              <w:rPr>
-                <w:rFonts w:ascii="Calibri" w:hAnsi="Calibri"/>
-                <w:color w:val="000000"/>
-                <w:lang w:eastAsia="fr-CA"/>
-              </w:rPr>
-              <w:t>2</w:t>
-            </w:r>
-          </w:p>
-        </w:tc>
-        <w:tc>
-          <w:tcPr>
-            <w:tcW w:w="526" w:type="dxa"/>
-            <w:tcBorders>
-              <w:top w:val="nil"/>
-              <w:left w:val="nil"/>
-              <w:bottom w:val="single" w:sz="4" w:space="0" w:color="auto"/>
-              <w:right w:val="single" w:sz="4" w:space="0" w:color="auto"/>
-            </w:tcBorders>
-            <w:shd w:val="clear" w:color="auto" w:fill="auto"/>
-            <w:vAlign w:val="center"/>
-            <w:hideMark/>
-          </w:tcPr>
-          <w:p>
-            <w:pPr>
-              <w:spacing w:after="0" w:line="240" w:lineRule="auto"/>
-              <w:jc w:val="center"/>
-              <w:rPr>
-                <w:rFonts w:ascii="Calibri" w:hAnsi="Calibri"/>
-                <w:color w:val="000000"/>
-                <w:lang w:eastAsia="fr-CA"/>
-              </w:rPr>
-            </w:pPr>
-            <w:r>
-              <w:rPr>
-                <w:rFonts w:ascii="Calibri" w:hAnsi="Calibri"/>
-                <w:color w:val="000000"/>
-                <w:lang w:eastAsia="fr-CA"/>
-              </w:rPr>
-              <w:t>1</w:t>
-            </w:r>
-          </w:p>
-        </w:tc>
-        <w:tc>
-          <w:tcPr>
-            <w:tcW w:w="505" w:type="dxa"/>
-            <w:tcBorders>
-              <w:top w:val="nil"/>
-              <w:left w:val="nil"/>
-              <w:bottom w:val="single" w:sz="4" w:space="0" w:color="auto"/>
-              <w:right w:val="single" w:sz="4" w:space="0" w:color="auto"/>
-            </w:tcBorders>
-            <w:shd w:val="clear" w:color="auto" w:fill="auto"/>
-            <w:vAlign w:val="center"/>
-            <w:hideMark/>
-          </w:tcPr>
-          <w:p>
-            <w:pPr>
-              <w:spacing w:after="0" w:line="240" w:lineRule="auto"/>
-              <w:jc w:val="center"/>
-              <w:rPr>
-                <w:rFonts w:ascii="Calibri" w:hAnsi="Calibri"/>
-                <w:color w:val="000000"/>
-                <w:lang w:eastAsia="fr-CA"/>
-              </w:rPr>
-            </w:pPr>
-            <w:r>
-              <w:rPr>
-                <w:rFonts w:ascii="Calibri" w:hAnsi="Calibri"/>
-                <w:color w:val="000000"/>
-                <w:lang w:eastAsia="fr-CA"/>
-              </w:rPr>
-              <w:t>10</w:t>
+              <w:top w:val="single" w:sz="4" w:space="0" w:color="auto"/>
+              <w:left w:val="nil"/>
+              <w:bottom w:val="single" w:sz="4" w:space="0" w:color="auto"/>
+              <w:right w:val="single" w:sz="4" w:space="0" w:color="auto"/>
+            </w:tcBorders>
+            <w:shd w:val="clear" w:color="auto" w:fill="auto"/>
+            <w:vAlign w:val="center"/>
+          </w:tcPr>
+          <w:p>
+            <w:pPr>
+              <w:spacing w:after="0" w:line="240" w:lineRule="auto"/>
+              <w:jc w:val="center"/>
+              <w:rPr>
+                <w:rFonts w:ascii="Calibri" w:hAnsi="Calibri"/>
+                <w:color w:val="000000"/>
+                <w:lang w:eastAsia="fr-CA"/>
+              </w:rPr>
+            </w:pPr>
+            <w:r>
+              <w:rPr>
+                <w:rFonts w:ascii="Calibri" w:hAnsi="Calibri"/>
+                <w:color w:val="000000"/>
+                <w:lang w:eastAsia="fr-CA"/>
+              </w:rPr>
+              <w:t>4</w:t>
             </w:r>
           </w:p>
         </w:tc>
@@ -8382,9 +7974,132 @@
               </w:rPr>
             </w:pPr>
             <w:r>
-              <w:t>3</w:t>
-            </w:r>
-          </w:p>
+              <w:t>7</w:t>
+            </w:r>
+          </w:p>
+        </w:tc>
+      </w:tr>
+      <w:tr>
+        <w:trPr>
+          <w:trHeight w:val="575"/>
+        </w:trPr>
+        <w:tc>
+          <w:tcPr>
+            <w:tcW w:w="2984" w:type="dxa"/>
+            <w:tcBorders>
+              <w:top w:val="single" w:sz="4" w:space="0" w:color="auto"/>
+              <w:bottom w:val="single" w:sz="4" w:space="0" w:color="auto"/>
+            </w:tcBorders>
+          </w:tcPr>
+          <w:p>
+            <w:pPr>
+              <w:rPr>
+                <w:lang w:eastAsia="fr-CA"/>
+              </w:rPr>
+            </w:pPr>
+            <w:r>
+              <w:rPr>
+                <w:lang w:eastAsia="fr-CA"/>
+              </w:rPr>
+              <w:t>Louis-Philippe Bardier et Vincent Bougie</w:t>
+            </w:r>
+          </w:p>
+        </w:tc>
+        <w:tc>
+          <w:tcPr>
+            <w:tcW w:w="2984" w:type="dxa"/>
+            <w:tcBorders>
+              <w:top w:val="single" w:sz="4" w:space="0" w:color="auto"/>
+              <w:bottom w:val="single" w:sz="4" w:space="0" w:color="auto"/>
+            </w:tcBorders>
+          </w:tcPr>
+          <w:p>
+            <w:pPr>
+              <w:rPr>
+                <w:lang w:eastAsia="fr-CA"/>
+              </w:rPr>
+            </w:pPr>
+            <w:r>
+              <w:rPr>
+                <w:lang w:eastAsia="fr-CA"/>
+              </w:rPr>
+              <w:t>5 juillet 2016</w:t>
+            </w:r>
+          </w:p>
+        </w:tc>
+        <w:tc>
+          <w:tcPr>
+            <w:tcW w:w="2984" w:type="dxa"/>
+            <w:tcBorders>
+              <w:top w:val="single" w:sz="4" w:space="0" w:color="auto"/>
+              <w:bottom w:val="single" w:sz="4" w:space="0" w:color="auto"/>
+            </w:tcBorders>
+          </w:tcPr>
+          <w:p>
+            <w:pPr>
+              <w:rPr>
+                <w:lang w:eastAsia="fr-CA"/>
+              </w:rPr>
+            </w:pPr>
+            <w:r>
+              <w:rPr>
+                <w:lang w:eastAsia="fr-CA"/>
+              </w:rPr>
+              <w:t>Modification</w:t>
+            </w:r>
+            <w:r>
+              <w:rPr>
+                <w:lang w:eastAsia="fr-CA"/>
+              </w:rPr>
+              <w:t>s</w:t>
+            </w:r>
+            <w:r>
+              <w:rPr>
+                <w:lang w:eastAsia="fr-CA"/>
+              </w:rPr>
+              <w:t xml:space="preserve"> de</w:t>
+            </w:r>
+            <w:r>
+              <w:rPr>
+                <w:lang w:eastAsia="fr-CA"/>
+              </w:rPr>
+              <w:t xml:space="preserve"> l’AMDEC et de la description des risques</w:t>
+            </w:r>
+            <w:bookmarkStart w:id="2" w:name="_GoBack"/>
+            <w:bookmarkEnd w:id="2"/>
+          </w:p>
+        </w:tc>
+        <w:tc>
+          <w:tcPr>
+            <w:tcW w:w="2985" w:type="dxa"/>
+            <w:tcBorders>
+              <w:top w:val="single" w:sz="4" w:space="0" w:color="auto"/>
+              <w:bottom w:val="single" w:sz="4" w:space="0" w:color="auto"/>
+            </w:tcBorders>
+          </w:tcPr>
+          <w:p>
+            <w:pPr>
+              <w:rPr>
+                <w:lang w:eastAsia="fr-CA"/>
+              </w:rPr>
+            </w:pPr>
+            <w:r>
+              <w:rPr>
+                <w:lang w:eastAsia="fr-CA"/>
+              </w:rPr>
+              <w:t>Louis-Philippe Bardier et Vincent Bougie</w:t>
+            </w:r>
+          </w:p>
+        </w:tc>
+        <w:tc>
+          <w:tcPr>
+            <w:tcW w:w="2985" w:type="dxa"/>
+            <w:tcBorders>
+              <w:top w:val="single" w:sz="4" w:space="0" w:color="auto"/>
+              <w:bottom w:val="single" w:sz="4" w:space="0" w:color="auto"/>
+            </w:tcBorders>
+          </w:tcPr>
+          <w:p/>
         </w:tc>
       </w:tr>
     </w:tbl>
@@ -8567,7 +8282,7 @@
         <v:path o:extrusionok="f" gradientshapeok="t" o:connecttype="rect"/>
         <o:lock v:ext="edit" aspectratio="t"/>
       </v:shapetype>
-      <v:shape id="_x0000_i1051" type="#_x0000_t75" style="width:1.25pt;height:1.25pt;visibility:visible" o:bullet="t">
+      <v:shape id="_x0000_i1045" type="#_x0000_t75" style="width:1.5pt;height:1.5pt;visibility:visible" o:bullet="t">
         <v:imagedata r:id="rId1" o:title=""/>
       </v:shape>
     </w:pict>
@@ -14758,7 +14473,7 @@
 </file>
 
 <file path=customXml/itemProps1.xml><?xml version="1.0" encoding="utf-8"?>
-<ds:datastoreItem xmlns:ds="http://schemas.openxmlformats.org/officeDocument/2006/customXml" ds:itemID="{3B387A6E-EF65-4CD7-9C6C-2F5842E9AC2C}">
+<ds:datastoreItem xmlns:ds="http://schemas.openxmlformats.org/officeDocument/2006/customXml" ds:itemID="{480155CC-38B7-484E-BE81-6E390CD841DA}">
   <ds:schemaRefs>
     <ds:schemaRef ds:uri="http://schemas.openxmlformats.org/officeDocument/2006/bibliography"/>
   </ds:schemaRefs>

</xml_diff>

<commit_message>
Innovation finale REMISE 2
</commit_message>
<xml_diff>
--- a/Remise2/Gestion/Innovation.docx
+++ b/Remise2/Gestion/Innovation.docx
@@ -315,15 +315,9 @@
           <w:sz w:val="22"/>
           <w:szCs w:val="22"/>
         </w:rPr>
-        <w:t>Marc-André Frenette – frem2110 –</w:t>
+        <w:t xml:space="preserve">Marc-André </w:t>
       </w:r>
-    </w:p>
-    <w:p>
-      <w:pPr>
-        <w:pStyle w:val="NormalWeb"/>
-        <w:spacing w:before="0" w:beforeAutospacing="0" w:after="0" w:afterAutospacing="0"/>
-        <w:jc w:val="center"/>
-      </w:pPr>
+      <w:proofErr w:type="spellStart"/>
       <w:r>
         <w:rPr>
           <w:rFonts w:ascii="Arial" w:hAnsi="Arial" w:cs="Arial"/>
@@ -331,7 +325,53 @@
           <w:sz w:val="22"/>
           <w:szCs w:val="22"/>
         </w:rPr>
-        <w:t xml:space="preserve">Louis-Philippe Bardier </w:t>
+        <w:t>Frenette</w:t>
+      </w:r>
+      <w:proofErr w:type="spellEnd"/>
+      <w:r>
+        <w:rPr>
+          <w:rFonts w:ascii="Arial" w:hAnsi="Arial" w:cs="Arial"/>
+          <w:color w:val="000000"/>
+          <w:sz w:val="22"/>
+          <w:szCs w:val="22"/>
+        </w:rPr>
+        <w:t xml:space="preserve"> – frem2110 –</w:t>
+      </w:r>
+    </w:p>
+    <w:p>
+      <w:pPr>
+        <w:pStyle w:val="NormalWeb"/>
+        <w:spacing w:before="0" w:beforeAutospacing="0" w:after="0" w:afterAutospacing="0"/>
+        <w:jc w:val="center"/>
+      </w:pPr>
+      <w:r>
+        <w:rPr>
+          <w:rFonts w:ascii="Arial" w:hAnsi="Arial" w:cs="Arial"/>
+          <w:color w:val="000000"/>
+          <w:sz w:val="22"/>
+          <w:szCs w:val="22"/>
+        </w:rPr>
+        <w:t xml:space="preserve">Louis-Philippe </w:t>
+      </w:r>
+      <w:proofErr w:type="spellStart"/>
+      <w:r>
+        <w:rPr>
+          <w:rFonts w:ascii="Arial" w:hAnsi="Arial" w:cs="Arial"/>
+          <w:color w:val="000000"/>
+          <w:sz w:val="22"/>
+          <w:szCs w:val="22"/>
+        </w:rPr>
+        <w:t>Bardier</w:t>
+      </w:r>
+      <w:proofErr w:type="spellEnd"/>
+      <w:r>
+        <w:rPr>
+          <w:rFonts w:ascii="Arial" w:hAnsi="Arial" w:cs="Arial"/>
+          <w:color w:val="000000"/>
+          <w:sz w:val="22"/>
+          <w:szCs w:val="22"/>
+        </w:rPr>
+        <w:t xml:space="preserve"> </w:t>
       </w:r>
       <w:r>
         <w:rPr>
@@ -454,6 +494,7 @@
           <w:lang w:val="en-CA"/>
         </w:rPr>
       </w:pPr>
+      <w:proofErr w:type="spellStart"/>
       <w:r>
         <w:rPr>
           <w:rFonts w:ascii="Arial" w:hAnsi="Arial" w:cs="Arial"/>
@@ -462,7 +503,18 @@
           <w:szCs w:val="22"/>
           <w:lang w:val="en-CA"/>
         </w:rPr>
-        <w:t>Jérôme Godin – godj2407 –</w:t>
+        <w:t>Jérôme</w:t>
+      </w:r>
+      <w:proofErr w:type="spellEnd"/>
+      <w:r>
+        <w:rPr>
+          <w:rFonts w:ascii="Arial" w:hAnsi="Arial" w:cs="Arial"/>
+          <w:color w:val="000000"/>
+          <w:sz w:val="22"/>
+          <w:szCs w:val="22"/>
+          <w:lang w:val="en-CA"/>
+        </w:rPr>
+        <w:t xml:space="preserve"> Godin – godj2407 –</w:t>
       </w:r>
     </w:p>
     <w:p>
@@ -475,6 +527,7 @@
           <w:lang w:val="en-CA"/>
         </w:rPr>
       </w:pPr>
+      <w:proofErr w:type="spellStart"/>
       <w:r>
         <w:rPr>
           <w:rFonts w:ascii="Arial" w:hAnsi="Arial" w:cs="Arial"/>
@@ -484,7 +537,19 @@
           <w:szCs w:val="22"/>
           <w:lang w:val="en-CA"/>
         </w:rPr>
-        <w:t>Zi Long Li – lixz2201 –</w:t>
+        <w:t>Zi</w:t>
+      </w:r>
+      <w:proofErr w:type="spellEnd"/>
+      <w:r>
+        <w:rPr>
+          <w:rFonts w:ascii="Arial" w:hAnsi="Arial" w:cs="Arial"/>
+          <w:strike/>
+          <w:color w:val="000000"/>
+          <w:sz w:val="22"/>
+          <w:szCs w:val="22"/>
+          <w:lang w:val="en-CA"/>
+        </w:rPr>
+        <w:t xml:space="preserve"> Long Li – lixz2201 –</w:t>
       </w:r>
     </w:p>
     <w:p>
@@ -733,11 +798,19 @@
         <w:t xml:space="preserve">e </w:t>
       </w:r>
       <w:r>
-        <w:t>première au niveau mondial, il est évident que plusieurs risques d’innovation sont présents. Un tel système pourrait impliquer des demandes énergétiques trop importantes pour la viabilité du projet.</w:t>
+        <w:t xml:space="preserve">première au niveau mondial, il est évident que plusieurs risques </w:t>
       </w:r>
       <w:r>
-        <w:t xml:space="preserve"> Il faudra aussi établir le plan de mise en production et mise à la commercialisation de la table d’opération.</w:t>
+        <w:t>de management</w:t>
       </w:r>
+      <w:r>
+        <w:t xml:space="preserve"> sont présents. </w:t>
+      </w:r>
+      <w:r>
+        <w:t>Il faudra aussi établir le plan de mise en production et mise à la commercialisation de la table d’opération.</w:t>
+      </w:r>
+      <w:bookmarkStart w:id="2" w:name="_GoBack"/>
+      <w:bookmarkEnd w:id="2"/>
     </w:p>
     <w:p>
       <w:pPr>
@@ -775,6 +848,7 @@
         <w:pStyle w:val="Titre1"/>
       </w:pPr>
       <w:r>
+        <w:lastRenderedPageBreak/>
         <w:t>AMDEC</w:t>
       </w:r>
     </w:p>
@@ -1078,6 +1152,7 @@
                 <w:lang w:eastAsia="fr-CA"/>
               </w:rPr>
             </w:pPr>
+            <w:proofErr w:type="spellStart"/>
             <w:r>
               <w:rPr>
                 <w:rFonts w:ascii="Calibri" w:hAnsi="Calibri"/>
@@ -1088,6 +1163,7 @@
               </w:rPr>
               <w:t>Pnd</w:t>
             </w:r>
+            <w:proofErr w:type="spellEnd"/>
           </w:p>
         </w:tc>
         <w:tc>
@@ -1268,6 +1344,7 @@
                 <w:lang w:eastAsia="fr-CA"/>
               </w:rPr>
             </w:pPr>
+            <w:proofErr w:type="spellStart"/>
             <w:r>
               <w:rPr>
                 <w:rFonts w:ascii="Calibri" w:hAnsi="Calibri"/>
@@ -1278,6 +1355,7 @@
               </w:rPr>
               <w:t>Pnd</w:t>
             </w:r>
+            <w:proofErr w:type="spellEnd"/>
           </w:p>
         </w:tc>
         <w:tc>
@@ -4685,6 +4763,7 @@
                 <w:lang w:eastAsia="fr-CA"/>
               </w:rPr>
             </w:pPr>
+            <w:proofErr w:type="spellStart"/>
             <w:r>
               <w:rPr>
                 <w:rFonts w:ascii="Calibri" w:hAnsi="Calibri"/>
@@ -4695,6 +4774,7 @@
               </w:rPr>
               <w:t>Pnd</w:t>
             </w:r>
+            <w:proofErr w:type="spellEnd"/>
           </w:p>
         </w:tc>
         <w:tc>
@@ -4875,6 +4955,7 @@
                 <w:lang w:eastAsia="fr-CA"/>
               </w:rPr>
             </w:pPr>
+            <w:proofErr w:type="spellStart"/>
             <w:r>
               <w:rPr>
                 <w:rFonts w:ascii="Calibri" w:hAnsi="Calibri"/>
@@ -4885,6 +4966,7 @@
               </w:rPr>
               <w:t>Pnd</w:t>
             </w:r>
+            <w:proofErr w:type="spellEnd"/>
           </w:p>
         </w:tc>
         <w:tc>
@@ -6576,6 +6658,7 @@
                 <w:lang w:eastAsia="fr-CA"/>
               </w:rPr>
             </w:pPr>
+            <w:proofErr w:type="spellStart"/>
             <w:r>
               <w:rPr>
                 <w:rFonts w:ascii="Calibri" w:hAnsi="Calibri"/>
@@ -6586,6 +6669,7 @@
               </w:rPr>
               <w:t>Pnd</w:t>
             </w:r>
+            <w:proofErr w:type="spellEnd"/>
           </w:p>
         </w:tc>
         <w:tc>
@@ -6766,6 +6850,7 @@
                 <w:lang w:eastAsia="fr-CA"/>
               </w:rPr>
             </w:pPr>
+            <w:proofErr w:type="spellStart"/>
             <w:r>
               <w:rPr>
                 <w:rFonts w:ascii="Calibri" w:hAnsi="Calibri"/>
@@ -6776,6 +6861,7 @@
               </w:rPr>
               <w:t>Pnd</w:t>
             </w:r>
+            <w:proofErr w:type="spellEnd"/>
           </w:p>
         </w:tc>
         <w:tc>
@@ -7890,8 +7976,16 @@
               <w:rPr>
                 <w:lang w:eastAsia="fr-CA"/>
               </w:rPr>
-              <w:t>Louis-Philippe Bardier</w:t>
-            </w:r>
+              <w:t xml:space="preserve">Louis-Philippe </w:t>
+            </w:r>
+            <w:proofErr w:type="spellStart"/>
+            <w:r>
+              <w:rPr>
+                <w:lang w:eastAsia="fr-CA"/>
+              </w:rPr>
+              <w:t>Bardier</w:t>
+            </w:r>
+            <w:proofErr w:type="spellEnd"/>
           </w:p>
         </w:tc>
         <w:tc>
@@ -8001,7 +8095,21 @@
               <w:rPr>
                 <w:lang w:eastAsia="fr-CA"/>
               </w:rPr>
-              <w:t>Louis-Philippe Bardier et Vincent Bougie</w:t>
+              <w:t xml:space="preserve">Louis-Philippe </w:t>
+            </w:r>
+            <w:proofErr w:type="spellStart"/>
+            <w:r>
+              <w:rPr>
+                <w:lang w:eastAsia="fr-CA"/>
+              </w:rPr>
+              <w:t>Bardier</w:t>
+            </w:r>
+            <w:proofErr w:type="spellEnd"/>
+            <w:r>
+              <w:rPr>
+                <w:lang w:eastAsia="fr-CA"/>
+              </w:rPr>
+              <w:t xml:space="preserve"> et Vincent Bougie</w:t>
             </w:r>
           </w:p>
         </w:tc>
@@ -8065,8 +8173,6 @@
               </w:rPr>
               <w:t xml:space="preserve"> l’AMDEC et de la description des risques</w:t>
             </w:r>
-            <w:bookmarkStart w:id="2" w:name="_GoBack"/>
-            <w:bookmarkEnd w:id="2"/>
           </w:p>
         </w:tc>
         <w:tc>
@@ -8087,7 +8193,21 @@
               <w:rPr>
                 <w:lang w:eastAsia="fr-CA"/>
               </w:rPr>
-              <w:t>Louis-Philippe Bardier et Vincent Bougie</w:t>
+              <w:t xml:space="preserve">Louis-Philippe </w:t>
+            </w:r>
+            <w:proofErr w:type="spellStart"/>
+            <w:r>
+              <w:rPr>
+                <w:lang w:eastAsia="fr-CA"/>
+              </w:rPr>
+              <w:t>Bardier</w:t>
+            </w:r>
+            <w:proofErr w:type="spellEnd"/>
+            <w:r>
+              <w:rPr>
+                <w:lang w:eastAsia="fr-CA"/>
+              </w:rPr>
+              <w:t xml:space="preserve"> et Vincent Bougie</w:t>
             </w:r>
           </w:p>
         </w:tc>
@@ -8282,7 +8402,7 @@
         <v:path o:extrusionok="f" gradientshapeok="t" o:connecttype="rect"/>
         <o:lock v:ext="edit" aspectratio="t"/>
       </v:shapetype>
-      <v:shape id="_x0000_i1045" type="#_x0000_t75" style="width:1.5pt;height:1.5pt;visibility:visible" o:bullet="t">
+      <v:shape id="_x0000_i1053" type="#_x0000_t75" style="width:1.5pt;height:1.5pt;visibility:visible" o:bullet="t">
         <v:imagedata r:id="rId1" o:title=""/>
       </v:shape>
     </w:pict>
@@ -14473,7 +14593,7 @@
 </file>
 
 <file path=customXml/itemProps1.xml><?xml version="1.0" encoding="utf-8"?>
-<ds:datastoreItem xmlns:ds="http://schemas.openxmlformats.org/officeDocument/2006/customXml" ds:itemID="{480155CC-38B7-484E-BE81-6E390CD841DA}">
+<ds:datastoreItem xmlns:ds="http://schemas.openxmlformats.org/officeDocument/2006/customXml" ds:itemID="{D1D1A02D-9D44-43C9-AF94-CCFF0C94C6C3}">
   <ds:schemaRefs>
     <ds:schemaRef ds:uri="http://schemas.openxmlformats.org/officeDocument/2006/bibliography"/>
   </ds:schemaRefs>

</xml_diff>